<commit_message>
entrga del trabajo de clase con csg y curvas
</commit_message>
<xml_diff>
--- a/2#corte/02trabajos/trabajo en clases/Documentación del código retrete.docx
+++ b/2#corte/02trabajos/trabajo en clases/Documentación del código retrete.docx
@@ -12,7 +12,32 @@
         <w:rPr>
           <w:lang w:val="es-ES"/>
         </w:rPr>
-        <w:t>Documentación del código:</w:t>
+        <w:t>Arturo Martínez Ziritt                                                              código:6000401</w:t>
+      </w:r>
+    </w:p>
+    <w:p>
+      <w:pPr>
+        <w:rPr>
+          <w:lang w:val="es-ES"/>
+        </w:rPr>
+      </w:pPr>
+      <w:r>
+        <w:rPr>
+          <w:lang w:val="es-ES"/>
+        </w:rPr>
+        <w:t>Documentación del código</w:t>
+      </w:r>
+      <w:r>
+        <w:rPr>
+          <w:lang w:val="es-ES"/>
+        </w:rPr>
+        <w:t xml:space="preserve"> del objeto</w:t>
+      </w:r>
+      <w:r>
+        <w:rPr>
+          <w:lang w:val="es-ES"/>
+        </w:rPr>
+        <w:t>:</w:t>
       </w:r>
     </w:p>
     <w:p>
@@ -106,9 +131,9 @@
         </w:rPr>
         <w:drawing>
           <wp:inline distT="0" distB="0" distL="0" distR="0">
-            <wp:extent cx="5000625" cy="2085975"/>
-            <wp:effectExtent l="0" t="0" r="9525" b="9525"/>
-            <wp:docPr id="2" name="Imagen 2"/>
+            <wp:extent cx="4937760" cy="3749040"/>
+            <wp:effectExtent l="0" t="0" r="0" b="3810"/>
+            <wp:docPr id="1" name="Imagen 1"/>
             <wp:cNvGraphicFramePr>
               <a:graphicFrameLocks xmlns:a="http://schemas.openxmlformats.org/drawingml/2006/main" noChangeAspect="1"/>
             </wp:cNvGraphicFramePr>
@@ -137,7 +162,7 @@
                   <pic:spPr bwMode="auto">
                     <a:xfrm>
                       <a:off x="0" y="0"/>
-                      <a:ext cx="5000625" cy="2085975"/>
+                      <a:ext cx="4937760" cy="3749040"/>
                     </a:xfrm>
                     <a:prstGeom prst="rect">
                       <a:avLst/>
@@ -164,7 +189,33 @@
         <w:rPr>
           <w:lang w:val="es-ES"/>
         </w:rPr>
-        <w:t>Agregamos la geometría, y el material de cada objeto parar crear el retrete con la caca adentro, y los unimos a una variable para crear una figura.</w:t>
+        <w:t>Por parte del uso de curvas</w:t>
+      </w:r>
+      <w:r>
+        <w:rPr>
+          <w:lang w:val="es-ES"/>
+        </w:rPr>
+        <w:t xml:space="preserve">, creamos una </w:t>
+      </w:r>
+      <w:r>
+        <w:rPr>
+          <w:lang w:val="es-ES"/>
+        </w:rPr>
+        <w:t>línea curvada, que parte desde el punto (0,0,0</w:t>
+      </w:r>
+      <w:proofErr w:type="gramStart"/>
+      <w:r>
+        <w:rPr>
+          <w:lang w:val="es-ES"/>
+        </w:rPr>
+        <w:t>) ,</w:t>
+      </w:r>
+      <w:proofErr w:type="gramEnd"/>
+      <w:r>
+        <w:rPr>
+          <w:lang w:val="es-ES"/>
+        </w:rPr>
+        <w:t xml:space="preserve"> luego moldeamos un objeto alrededor, de la línea curvada, con el color marrón para hacer de cuenta que el retrete esta usado. </w:t>
       </w:r>
     </w:p>
     <w:p>
@@ -180,9 +231,9 @@
         <w:lastRenderedPageBreak/>
         <w:drawing>
           <wp:inline distT="0" distB="0" distL="0" distR="0">
-            <wp:extent cx="2686050" cy="2867025"/>
-            <wp:effectExtent l="0" t="0" r="0" b="9525"/>
-            <wp:docPr id="4" name="Imagen 4"/>
+            <wp:extent cx="5610225" cy="2209800"/>
+            <wp:effectExtent l="0" t="0" r="9525" b="0"/>
+            <wp:docPr id="5" name="Imagen 5"/>
             <wp:cNvGraphicFramePr>
               <a:graphicFrameLocks xmlns:a="http://schemas.openxmlformats.org/drawingml/2006/main" noChangeAspect="1"/>
             </wp:cNvGraphicFramePr>
@@ -190,7 +241,7 @@
               <a:graphicData uri="http://schemas.openxmlformats.org/drawingml/2006/picture">
                 <pic:pic xmlns:pic="http://schemas.openxmlformats.org/drawingml/2006/picture">
                   <pic:nvPicPr>
-                    <pic:cNvPr id="0" name="Picture 3"/>
+                    <pic:cNvPr id="0" name="Picture 2"/>
                     <pic:cNvPicPr>
                       <a:picLocks noChangeAspect="1" noChangeArrowheads="1"/>
                     </pic:cNvPicPr>
@@ -211,7 +262,7 @@
                   <pic:spPr bwMode="auto">
                     <a:xfrm>
                       <a:off x="0" y="0"/>
-                      <a:ext cx="2686050" cy="2867025"/>
+                      <a:ext cx="5610225" cy="2209800"/>
                     </a:xfrm>
                     <a:prstGeom prst="rect">
                       <a:avLst/>
@@ -238,7 +289,7 @@
         <w:rPr>
           <w:lang w:val="es-ES"/>
         </w:rPr>
-        <w:t>Luego agregamos, lo objeto a la escena, y ubicándolos para que den forma al retrete.</w:t>
+        <w:t>Luego pasamos a la geometría y a los materiales para crear las figuras que conformaran al objeto cotidiano, cada material con detalle metálico y aspereza un poco los materiales.</w:t>
       </w:r>
     </w:p>
     <w:p>
@@ -253,9 +304,9 @@
         </w:rPr>
         <w:drawing>
           <wp:inline distT="0" distB="0" distL="0" distR="0">
-            <wp:extent cx="2834640" cy="1645920"/>
-            <wp:effectExtent l="0" t="0" r="3810" b="0"/>
-            <wp:docPr id="6" name="Imagen 6"/>
+            <wp:extent cx="4389120" cy="4324350"/>
+            <wp:effectExtent l="0" t="0" r="0" b="0"/>
+            <wp:docPr id="7" name="Imagen 7"/>
             <wp:cNvGraphicFramePr>
               <a:graphicFrameLocks xmlns:a="http://schemas.openxmlformats.org/drawingml/2006/main" noChangeAspect="1"/>
             </wp:cNvGraphicFramePr>
@@ -263,7 +314,7 @@
               <a:graphicData uri="http://schemas.openxmlformats.org/drawingml/2006/picture">
                 <pic:pic xmlns:pic="http://schemas.openxmlformats.org/drawingml/2006/picture">
                   <pic:nvPicPr>
-                    <pic:cNvPr id="0" name="Picture 4"/>
+                    <pic:cNvPr id="0" name="Picture 3"/>
                     <pic:cNvPicPr>
                       <a:picLocks noChangeAspect="1" noChangeArrowheads="1"/>
                     </pic:cNvPicPr>
@@ -284,7 +335,7 @@
                   <pic:spPr bwMode="auto">
                     <a:xfrm>
                       <a:off x="0" y="0"/>
-                      <a:ext cx="2834640" cy="1645920"/>
+                      <a:ext cx="4389120" cy="4324350"/>
                     </a:xfrm>
                     <a:prstGeom prst="rect">
                       <a:avLst/>
@@ -311,7 +362,193 @@
         <w:rPr>
           <w:lang w:val="es-ES"/>
         </w:rPr>
-        <w:t>Por ultimo</w:t>
+        <w:t xml:space="preserve">Creamos los </w:t>
+      </w:r>
+      <w:r>
+        <w:rPr>
+          <w:lang w:val="es-ES"/>
+        </w:rPr>
+        <w:t>objetos</w:t>
+      </w:r>
+      <w:r>
+        <w:rPr>
+          <w:lang w:val="es-ES"/>
+        </w:rPr>
+        <w:t xml:space="preserve"> con su geometría y material, </w:t>
+      </w:r>
+      <w:r>
+        <w:rPr>
+          <w:lang w:val="es-ES"/>
+        </w:rPr>
+        <w:t>creamos de las mallas, para crear las CSG, y aplicar las operaciones para unir los objetos y se vean del mismo material</w:t>
+      </w:r>
+      <w:r>
+        <w:rPr>
+          <w:lang w:val="es-ES"/>
+        </w:rPr>
+        <w:t xml:space="preserve"> </w:t>
+      </w:r>
+      <w:r>
+        <w:rPr>
+          <w:lang w:val="es-ES"/>
+        </w:rPr>
+        <w:t xml:space="preserve">haciéndolos mallas otra vez. </w:t>
+      </w:r>
+    </w:p>
+    <w:p>
+      <w:pPr>
+        <w:jc w:val="center"/>
+        <w:rPr>
+          <w:lang w:val="es-ES"/>
+        </w:rPr>
+      </w:pPr>
+      <w:r>
+        <w:rPr>
+          <w:noProof/>
+        </w:rPr>
+        <w:lastRenderedPageBreak/>
+        <w:drawing>
+          <wp:inline distT="0" distB="0" distL="0" distR="0">
+            <wp:extent cx="2651760" cy="3383280"/>
+            <wp:effectExtent l="0" t="0" r="0" b="7620"/>
+            <wp:docPr id="8" name="Imagen 8"/>
+            <wp:cNvGraphicFramePr>
+              <a:graphicFrameLocks xmlns:a="http://schemas.openxmlformats.org/drawingml/2006/main" noChangeAspect="1"/>
+            </wp:cNvGraphicFramePr>
+            <a:graphic xmlns:a="http://schemas.openxmlformats.org/drawingml/2006/main">
+              <a:graphicData uri="http://schemas.openxmlformats.org/drawingml/2006/picture">
+                <pic:pic xmlns:pic="http://schemas.openxmlformats.org/drawingml/2006/picture">
+                  <pic:nvPicPr>
+                    <pic:cNvPr id="0" name="Picture 4"/>
+                    <pic:cNvPicPr>
+                      <a:picLocks noChangeAspect="1" noChangeArrowheads="1"/>
+                    </pic:cNvPicPr>
+                  </pic:nvPicPr>
+                  <pic:blipFill>
+                    <a:blip r:embed="rId8">
+                      <a:extLst>
+                        <a:ext uri="{28A0092B-C50C-407E-A947-70E740481C1C}">
+                          <a14:useLocalDpi xmlns:a14="http://schemas.microsoft.com/office/drawing/2010/main" val="0"/>
+                        </a:ext>
+                      </a:extLst>
+                    </a:blip>
+                    <a:srcRect/>
+                    <a:stretch>
+                      <a:fillRect/>
+                    </a:stretch>
+                  </pic:blipFill>
+                  <pic:spPr bwMode="auto">
+                    <a:xfrm>
+                      <a:off x="0" y="0"/>
+                      <a:ext cx="2651760" cy="3383280"/>
+                    </a:xfrm>
+                    <a:prstGeom prst="rect">
+                      <a:avLst/>
+                    </a:prstGeom>
+                    <a:noFill/>
+                    <a:ln>
+                      <a:noFill/>
+                    </a:ln>
+                  </pic:spPr>
+                </pic:pic>
+              </a:graphicData>
+            </a:graphic>
+          </wp:inline>
+        </w:drawing>
+      </w:r>
+    </w:p>
+    <w:p>
+      <w:pPr>
+        <w:rPr>
+          <w:lang w:val="es-ES"/>
+        </w:rPr>
+      </w:pPr>
+      <w:r>
+        <w:rPr>
+          <w:lang w:val="es-ES"/>
+        </w:rPr>
+        <w:t>Terminamos de crear los objetos, y los agregamos a la escena, los cambios de ubicación, y rotaciones se colocaron debajo de la creación de los objetos.</w:t>
+      </w:r>
+    </w:p>
+    <w:p>
+      <w:pPr>
+        <w:jc w:val="center"/>
+        <w:rPr>
+          <w:lang w:val="es-ES"/>
+        </w:rPr>
+      </w:pPr>
+      <w:r>
+        <w:rPr>
+          <w:noProof/>
+        </w:rPr>
+        <w:drawing>
+          <wp:inline distT="0" distB="0" distL="0" distR="0">
+            <wp:extent cx="2834640" cy="4206240"/>
+            <wp:effectExtent l="0" t="0" r="3810" b="3810"/>
+            <wp:docPr id="9" name="Imagen 9"/>
+            <wp:cNvGraphicFramePr>
+              <a:graphicFrameLocks xmlns:a="http://schemas.openxmlformats.org/drawingml/2006/main" noChangeAspect="1"/>
+            </wp:cNvGraphicFramePr>
+            <a:graphic xmlns:a="http://schemas.openxmlformats.org/drawingml/2006/main">
+              <a:graphicData uri="http://schemas.openxmlformats.org/drawingml/2006/picture">
+                <pic:pic xmlns:pic="http://schemas.openxmlformats.org/drawingml/2006/picture">
+                  <pic:nvPicPr>
+                    <pic:cNvPr id="0" name="Picture 5"/>
+                    <pic:cNvPicPr>
+                      <a:picLocks noChangeAspect="1" noChangeArrowheads="1"/>
+                    </pic:cNvPicPr>
+                  </pic:nvPicPr>
+                  <pic:blipFill>
+                    <a:blip r:embed="rId9">
+                      <a:extLst>
+                        <a:ext uri="{28A0092B-C50C-407E-A947-70E740481C1C}">
+                          <a14:useLocalDpi xmlns:a14="http://schemas.microsoft.com/office/drawing/2010/main" val="0"/>
+                        </a:ext>
+                      </a:extLst>
+                    </a:blip>
+                    <a:srcRect/>
+                    <a:stretch>
+                      <a:fillRect/>
+                    </a:stretch>
+                  </pic:blipFill>
+                  <pic:spPr bwMode="auto">
+                    <a:xfrm>
+                      <a:off x="0" y="0"/>
+                      <a:ext cx="2834640" cy="4206240"/>
+                    </a:xfrm>
+                    <a:prstGeom prst="rect">
+                      <a:avLst/>
+                    </a:prstGeom>
+                    <a:noFill/>
+                    <a:ln>
+                      <a:noFill/>
+                    </a:ln>
+                  </pic:spPr>
+                </pic:pic>
+              </a:graphicData>
+            </a:graphic>
+          </wp:inline>
+        </w:drawing>
+      </w:r>
+    </w:p>
+    <w:p>
+      <w:pPr>
+        <w:rPr>
+          <w:lang w:val="es-ES"/>
+        </w:rPr>
+      </w:pPr>
+      <w:r>
+        <w:rPr>
+          <w:lang w:val="es-ES"/>
+        </w:rPr>
+        <w:lastRenderedPageBreak/>
+        <w:t>Agregamos</w:t>
+      </w:r>
+      <w:r>
+        <w:rPr>
+          <w:lang w:val="es-ES"/>
+        </w:rPr>
+        <w:t xml:space="preserve"> los objetos a la escena junto con la cámara, y terminamos con las funciones animar y render para que se ejecute el programa.</w:t>
       </w:r>
       <w:bookmarkStart w:id="0" w:name="_GoBack"/>
       <w:bookmarkEnd w:id="0"/>
@@ -319,8 +556,22 @@
         <w:rPr>
           <w:lang w:val="es-ES"/>
         </w:rPr>
-        <w:t xml:space="preserve"> colocamos la función animar y render para generar los objetos y la escena.</w:t>
-      </w:r>
+        <w:t xml:space="preserve"> </w:t>
+      </w:r>
+    </w:p>
+    <w:p>
+      <w:pPr>
+        <w:rPr>
+          <w:lang w:val="es-ES"/>
+        </w:rPr>
+      </w:pPr>
+    </w:p>
+    <w:p>
+      <w:pPr>
+        <w:rPr>
+          <w:lang w:val="es-ES"/>
+        </w:rPr>
+      </w:pPr>
     </w:p>
     <w:sectPr>
       <w:pgSz w:w="12240" w:h="15840"/>

</xml_diff>